<commit_message>
Se corrigen algunas historias de usuario y se añadan a la plantilla correspondiente.
</commit_message>
<xml_diff>
--- a/Entregables/Historias de usuario.docx
+++ b/Entregables/Historias de usuario.docx
@@ -135,7 +135,7 @@
       <w:pPr>
         <w:numPr>
           <w:ilvl w:val="0"/>
-          <w:numId w:val="4"/>
+          <w:numId w:val="1"/>
         </w:numPr>
         <w:ind w:left="720" w:hanging="360"/>
         <w:rPr>
@@ -154,7 +154,7 @@
       <w:pPr>
         <w:numPr>
           <w:ilvl w:val="1"/>
-          <w:numId w:val="4"/>
+          <w:numId w:val="1"/>
         </w:numPr>
         <w:ind w:left="1440" w:hanging="360"/>
         <w:rPr>
@@ -167,12 +167,17 @@
         </w:rPr>
         <w:t xml:space="preserve">Como: Estudiante</w:t>
       </w:r>
-    </w:p>
-    <w:p>
-      <w:pPr>
-        <w:numPr>
-          <w:ilvl w:val="1"/>
-          <w:numId w:val="4"/>
+      <w:r>
+        <w:rPr>
+          <w:rtl w:val="0"/>
+        </w:rPr>
+      </w:r>
+    </w:p>
+    <w:p>
+      <w:pPr>
+        <w:numPr>
+          <w:ilvl w:val="1"/>
+          <w:numId w:val="1"/>
         </w:numPr>
         <w:ind w:left="1440" w:hanging="360"/>
         <w:rPr>
@@ -185,12 +190,17 @@
         </w:rPr>
         <w:t xml:space="preserve">Quiero: ver los estudios y experiencia que tiene el docente</w:t>
       </w:r>
-    </w:p>
-    <w:p>
-      <w:pPr>
-        <w:numPr>
-          <w:ilvl w:val="1"/>
-          <w:numId w:val="4"/>
+      <w:r>
+        <w:rPr>
+          <w:rtl w:val="0"/>
+        </w:rPr>
+      </w:r>
+    </w:p>
+    <w:p>
+      <w:pPr>
+        <w:numPr>
+          <w:ilvl w:val="1"/>
+          <w:numId w:val="1"/>
         </w:numPr>
         <w:ind w:left="1440" w:hanging="360"/>
         <w:rPr>
@@ -203,255 +213,24 @@
         </w:rPr>
         <w:t xml:space="preserve">Para: escoger cuál docente tiene mayor experiencia y conocimientos en un tema en específico.</w:t>
       </w:r>
-    </w:p>
-    <w:p>
-      <w:pPr>
-        <w:rPr/>
-      </w:pPr>
-      <w:r>
-        <w:rPr>
-          <w:rtl w:val="0"/>
-        </w:rPr>
-      </w:r>
-    </w:p>
-    <w:p>
-      <w:pPr>
-        <w:numPr>
-          <w:ilvl w:val="0"/>
-          <w:numId w:val="1"/>
-        </w:numPr>
-        <w:ind w:left="720" w:hanging="360"/>
-        <w:rPr>
-          <w:b w:val="1"/>
-        </w:rPr>
-      </w:pPr>
-      <w:r>
-        <w:rPr>
-          <w:b w:val="1"/>
-          <w:rtl w:val="0"/>
-        </w:rPr>
-        <w:t xml:space="preserve">Historia 2:</w:t>
-      </w:r>
-    </w:p>
-    <w:p>
-      <w:pPr>
-        <w:numPr>
-          <w:ilvl w:val="1"/>
-          <w:numId w:val="1"/>
-        </w:numPr>
-        <w:ind w:left="1440" w:hanging="360"/>
-        <w:rPr>
-          <w:u w:val="none"/>
-        </w:rPr>
-      </w:pPr>
-      <w:r>
-        <w:rPr>
-          <w:rtl w:val="0"/>
-        </w:rPr>
-        <w:t xml:space="preserve">Como: Profesor</w:t>
-      </w:r>
-    </w:p>
-    <w:p>
-      <w:pPr>
-        <w:numPr>
-          <w:ilvl w:val="1"/>
-          <w:numId w:val="1"/>
-        </w:numPr>
-        <w:ind w:left="1440" w:hanging="360"/>
-        <w:rPr>
-          <w:u w:val="none"/>
-        </w:rPr>
-      </w:pPr>
-      <w:r>
-        <w:rPr>
-          <w:rtl w:val="0"/>
-        </w:rPr>
-        <w:t xml:space="preserve">Quiero: ver los estudios y experiencias que tengo como docente</w:t>
-      </w:r>
-    </w:p>
-    <w:p>
-      <w:pPr>
-        <w:numPr>
-          <w:ilvl w:val="1"/>
-          <w:numId w:val="1"/>
-        </w:numPr>
-        <w:ind w:left="1440" w:hanging="360"/>
-        <w:rPr>
-          <w:u w:val="none"/>
-        </w:rPr>
-      </w:pPr>
-      <w:r>
-        <w:rPr>
-          <w:rtl w:val="0"/>
-        </w:rPr>
-        <w:t xml:space="preserve">Para: validar la información que tengo registrada</w:t>
-      </w:r>
-    </w:p>
-    <w:p>
-      <w:pPr>
-        <w:ind w:left="1440" w:firstLine="0"/>
-        <w:rPr/>
-      </w:pPr>
-      <w:r>
-        <w:rPr>
-          <w:rtl w:val="0"/>
-        </w:rPr>
-      </w:r>
-    </w:p>
-    <w:p>
-      <w:pPr>
-        <w:numPr>
-          <w:ilvl w:val="0"/>
-          <w:numId w:val="1"/>
-        </w:numPr>
-        <w:ind w:left="720" w:hanging="360"/>
-        <w:rPr>
-          <w:b w:val="1"/>
-        </w:rPr>
-      </w:pPr>
-      <w:r>
-        <w:rPr>
-          <w:b w:val="1"/>
-          <w:rtl w:val="0"/>
-        </w:rPr>
-        <w:t xml:space="preserve">Historia 3:</w:t>
-      </w:r>
-    </w:p>
-    <w:p>
-      <w:pPr>
-        <w:numPr>
-          <w:ilvl w:val="1"/>
-          <w:numId w:val="1"/>
-        </w:numPr>
-        <w:ind w:left="1440" w:hanging="360"/>
-      </w:pPr>
-      <w:r>
-        <w:rPr>
-          <w:rtl w:val="0"/>
-        </w:rPr>
-        <w:t xml:space="preserve">Como: estudiante</w:t>
-      </w:r>
-    </w:p>
-    <w:p>
-      <w:pPr>
-        <w:numPr>
-          <w:ilvl w:val="1"/>
-          <w:numId w:val="1"/>
-        </w:numPr>
-        <w:ind w:left="1440" w:hanging="360"/>
-      </w:pPr>
-      <w:r>
-        <w:rPr>
-          <w:rtl w:val="0"/>
-        </w:rPr>
-        <w:t xml:space="preserve">Quiero: ver las calificaciones del profesor, basados en la evaluación docente del último semestre y también la acumulada.</w:t>
-      </w:r>
-    </w:p>
-    <w:p>
-      <w:pPr>
-        <w:numPr>
-          <w:ilvl w:val="1"/>
-          <w:numId w:val="1"/>
-        </w:numPr>
-        <w:ind w:left="1440" w:hanging="360"/>
-      </w:pPr>
-      <w:r>
-        <w:rPr>
-          <w:rtl w:val="0"/>
-        </w:rPr>
-        <w:t xml:space="preserve">Para: escoger un docente que tenga las mejores calificaciones en la evaluación docente.</w:t>
-      </w:r>
-    </w:p>
-    <w:p>
-      <w:pPr>
-        <w:ind w:left="0" w:firstLine="0"/>
-        <w:rPr/>
-      </w:pPr>
-      <w:r>
-        <w:rPr>
-          <w:rtl w:val="0"/>
-        </w:rPr>
-      </w:r>
-    </w:p>
-    <w:p>
-      <w:pPr>
-        <w:numPr>
-          <w:ilvl w:val="0"/>
-          <w:numId w:val="1"/>
-        </w:numPr>
-        <w:ind w:left="720" w:hanging="360"/>
-        <w:rPr>
-          <w:b w:val="1"/>
-        </w:rPr>
-      </w:pPr>
-      <w:r>
-        <w:rPr>
-          <w:b w:val="1"/>
-          <w:rtl w:val="0"/>
-        </w:rPr>
-        <w:t xml:space="preserve">Historia 4: </w:t>
-      </w:r>
-    </w:p>
-    <w:p>
-      <w:pPr>
-        <w:numPr>
-          <w:ilvl w:val="1"/>
-          <w:numId w:val="1"/>
-        </w:numPr>
-        <w:ind w:left="1440" w:hanging="360"/>
-      </w:pPr>
-      <w:r>
-        <w:rPr>
-          <w:rtl w:val="0"/>
-        </w:rPr>
-        <w:t xml:space="preserve">Como: Profesor</w:t>
-      </w:r>
-    </w:p>
-    <w:p>
-      <w:pPr>
-        <w:numPr>
-          <w:ilvl w:val="1"/>
-          <w:numId w:val="1"/>
-        </w:numPr>
-        <w:ind w:left="1440" w:hanging="360"/>
-      </w:pPr>
-      <w:r>
-        <w:rPr>
-          <w:rtl w:val="0"/>
-        </w:rPr>
-        <w:t xml:space="preserve">Quiero: Ver mi historial dentro de la universidad: Trabajos, antigüedad, avance.</w:t>
-      </w:r>
-    </w:p>
-    <w:p>
-      <w:pPr>
-        <w:numPr>
-          <w:ilvl w:val="1"/>
-          <w:numId w:val="1"/>
-        </w:numPr>
-        <w:ind w:left="1440" w:hanging="360"/>
-      </w:pPr>
-      <w:r>
-        <w:rPr>
-          <w:rtl w:val="0"/>
-        </w:rPr>
-        <w:t xml:space="preserve">Para: Reconocer e identificar las habilidades o conocimientos que he desarrollado durante mi paso por la Universidad.</w:t>
-      </w:r>
-    </w:p>
-    <w:p>
-      <w:pPr>
-        <w:pageBreakBefore w:val="0"/>
-        <w:ind w:left="0" w:firstLine="0"/>
-        <w:rPr/>
-      </w:pPr>
-      <w:r>
-        <w:rPr>
-          <w:rtl w:val="0"/>
-        </w:rPr>
-      </w:r>
-    </w:p>
-    <w:p>
-      <w:pPr>
-        <w:pageBreakBefore w:val="0"/>
+      <w:r>
+        <w:rPr>
+          <w:rtl w:val="0"/>
+        </w:rPr>
+      </w:r>
+    </w:p>
+    <w:p>
+      <w:pPr>
+        <w:rPr/>
+      </w:pPr>
+      <w:r>
+        <w:rPr>
+          <w:rtl w:val="0"/>
+        </w:rPr>
+      </w:r>
+    </w:p>
+    <w:p>
+      <w:pPr>
         <w:numPr>
           <w:ilvl w:val="0"/>
           <w:numId w:val="2"/>
@@ -466,60 +245,80 @@
           <w:b w:val="1"/>
           <w:rtl w:val="0"/>
         </w:rPr>
-        <w:t xml:space="preserve">Historia 5: </w:t>
-      </w:r>
-    </w:p>
-    <w:p>
-      <w:pPr>
-        <w:pageBreakBefore w:val="0"/>
+        <w:t xml:space="preserve">Historia 2:</w:t>
+      </w:r>
+    </w:p>
+    <w:p>
+      <w:pPr>
         <w:numPr>
           <w:ilvl w:val="1"/>
           <w:numId w:val="2"/>
         </w:numPr>
         <w:ind w:left="1440" w:hanging="360"/>
-      </w:pPr>
-      <w:r>
-        <w:rPr>
-          <w:rtl w:val="0"/>
-        </w:rPr>
-        <w:t xml:space="preserve">Como: Estudiante</w:t>
-      </w:r>
-    </w:p>
-    <w:p>
-      <w:pPr>
-        <w:pageBreakBefore w:val="0"/>
+        <w:rPr>
+          <w:u w:val="none"/>
+        </w:rPr>
+      </w:pPr>
+      <w:r>
+        <w:rPr>
+          <w:rtl w:val="0"/>
+        </w:rPr>
+        <w:t xml:space="preserve">Como: Profesor</w:t>
+      </w:r>
+      <w:r>
+        <w:rPr>
+          <w:rtl w:val="0"/>
+        </w:rPr>
+      </w:r>
+    </w:p>
+    <w:p>
+      <w:pPr>
         <w:numPr>
           <w:ilvl w:val="1"/>
           <w:numId w:val="2"/>
         </w:numPr>
         <w:ind w:left="1440" w:hanging="360"/>
-      </w:pPr>
-      <w:r>
-        <w:rPr>
-          <w:rtl w:val="0"/>
-        </w:rPr>
-        <w:t xml:space="preserve">Quiero: Ver Semilleros y grupos de investigación en los cuales participa un docente en específico.</w:t>
-      </w:r>
-    </w:p>
-    <w:p>
-      <w:pPr>
-        <w:pageBreakBefore w:val="0"/>
+        <w:rPr>
+          <w:u w:val="none"/>
+        </w:rPr>
+      </w:pPr>
+      <w:r>
+        <w:rPr>
+          <w:rtl w:val="0"/>
+        </w:rPr>
+        <w:t xml:space="preserve">Quiero: ver los estudios y experiencias que tengo como docente</w:t>
+      </w:r>
+      <w:r>
+        <w:rPr>
+          <w:rtl w:val="0"/>
+        </w:rPr>
+      </w:r>
+    </w:p>
+    <w:p>
+      <w:pPr>
         <w:numPr>
           <w:ilvl w:val="1"/>
           <w:numId w:val="2"/>
         </w:numPr>
         <w:ind w:left="1440" w:hanging="360"/>
-      </w:pPr>
-      <w:r>
-        <w:rPr>
-          <w:rtl w:val="0"/>
-        </w:rPr>
-        <w:t xml:space="preserve">Para: tener presente la profundización del docente en algunas líneas de conocimiento</w:t>
-      </w:r>
-    </w:p>
-    <w:p>
-      <w:pPr>
-        <w:pageBreakBefore w:val="0"/>
+        <w:rPr>
+          <w:u w:val="none"/>
+        </w:rPr>
+      </w:pPr>
+      <w:r>
+        <w:rPr>
+          <w:rtl w:val="0"/>
+        </w:rPr>
+        <w:t xml:space="preserve">Para: validar la información que tengo registrada</w:t>
+      </w:r>
+      <w:r>
+        <w:rPr>
+          <w:rtl w:val="0"/>
+        </w:rPr>
+      </w:r>
+    </w:p>
+    <w:p>
+      <w:pPr>
         <w:ind w:left="1440" w:firstLine="0"/>
         <w:rPr/>
       </w:pPr>
@@ -533,7 +332,7 @@
       <w:pPr>
         <w:numPr>
           <w:ilvl w:val="0"/>
-          <w:numId w:val="1"/>
+          <w:numId w:val="2"/>
         </w:numPr>
         <w:ind w:left="720" w:hanging="360"/>
         <w:rPr>
@@ -545,65 +344,139 @@
           <w:b w:val="1"/>
           <w:rtl w:val="0"/>
         </w:rPr>
-        <w:t xml:space="preserve">Historia 6:</w:t>
-      </w:r>
-    </w:p>
-    <w:p>
-      <w:pPr>
-        <w:numPr>
-          <w:ilvl w:val="1"/>
-          <w:numId w:val="1"/>
-        </w:numPr>
-        <w:ind w:left="1440" w:hanging="360"/>
-      </w:pPr>
-      <w:r>
-        <w:rPr>
-          <w:rtl w:val="0"/>
-        </w:rPr>
-        <w:t xml:space="preserve">Como: Estudiante</w:t>
-      </w:r>
-    </w:p>
-    <w:p>
-      <w:pPr>
-        <w:numPr>
-          <w:ilvl w:val="1"/>
-          <w:numId w:val="1"/>
-        </w:numPr>
-        <w:ind w:left="1440" w:hanging="360"/>
-      </w:pPr>
-      <w:r>
-        <w:rPr>
-          <w:rtl w:val="0"/>
-        </w:rPr>
-        <w:t xml:space="preserve">Quiero: ver catálogo de las asignaturas en las que se ha desempeñado y su respectivo puntaje de evaluación docente para cada materia.</w:t>
-      </w:r>
-    </w:p>
-    <w:p>
-      <w:pPr>
-        <w:numPr>
-          <w:ilvl w:val="1"/>
-          <w:numId w:val="1"/>
-        </w:numPr>
-        <w:ind w:left="1440" w:hanging="360"/>
-      </w:pPr>
-      <w:r>
-        <w:rPr>
-          <w:rtl w:val="0"/>
-        </w:rPr>
-        <w:t xml:space="preserve">Para: Evaluar la experiencia y calidad que tiene en el desarrollo de la asignatura en cuestión. </w:t>
-      </w:r>
-      <w:r>
-        <w:rPr>
-          <w:rtl w:val="0"/>
-        </w:rPr>
+        <w:t xml:space="preserve">Historia 3:</w:t>
+      </w:r>
+    </w:p>
+    <w:p>
+      <w:pPr>
+        <w:numPr>
+          <w:ilvl w:val="1"/>
+          <w:numId w:val="2"/>
+        </w:numPr>
+        <w:ind w:left="1440" w:hanging="360"/>
+        <w:rPr/>
+      </w:pPr>
+      <w:r>
+        <w:rPr>
+          <w:rtl w:val="0"/>
+        </w:rPr>
+        <w:t xml:space="preserve">Como: estudiante</w:t>
+      </w:r>
+    </w:p>
+    <w:p>
+      <w:pPr>
+        <w:numPr>
+          <w:ilvl w:val="1"/>
+          <w:numId w:val="2"/>
+        </w:numPr>
+        <w:ind w:left="1440" w:hanging="360"/>
+        <w:rPr/>
+      </w:pPr>
+      <w:r>
+        <w:rPr>
+          <w:rtl w:val="0"/>
+        </w:rPr>
+        <w:t xml:space="preserve">Quiero: ver las calificaciones del profesor, basados en la evaluación docente del último semestre y también la acumulada.</w:t>
+      </w:r>
+    </w:p>
+    <w:p>
+      <w:pPr>
+        <w:numPr>
+          <w:ilvl w:val="1"/>
+          <w:numId w:val="2"/>
+        </w:numPr>
+        <w:ind w:left="1440" w:hanging="360"/>
+        <w:rPr/>
+      </w:pPr>
+      <w:r>
+        <w:rPr>
+          <w:rtl w:val="0"/>
+        </w:rPr>
+        <w:t xml:space="preserve">Para: escoger un docente que tenga las mejores calificaciones en la evaluación docente.</w:t>
       </w:r>
     </w:p>
     <w:p>
       <w:pPr>
         <w:ind w:left="0" w:firstLine="0"/>
-        <w:rPr>
-          <w:b w:val="1"/>
-        </w:rPr>
+        <w:rPr/>
+      </w:pPr>
+      <w:r>
+        <w:rPr>
+          <w:rtl w:val="0"/>
+        </w:rPr>
+      </w:r>
+    </w:p>
+    <w:p>
+      <w:pPr>
+        <w:numPr>
+          <w:ilvl w:val="0"/>
+          <w:numId w:val="2"/>
+        </w:numPr>
+        <w:ind w:left="720" w:hanging="360"/>
+        <w:rPr>
+          <w:b w:val="1"/>
+        </w:rPr>
+      </w:pPr>
+      <w:r>
+        <w:rPr>
+          <w:b w:val="1"/>
+          <w:rtl w:val="0"/>
+        </w:rPr>
+        <w:t xml:space="preserve">Historia 4: </w:t>
+      </w:r>
+    </w:p>
+    <w:p>
+      <w:pPr>
+        <w:numPr>
+          <w:ilvl w:val="1"/>
+          <w:numId w:val="2"/>
+        </w:numPr>
+        <w:ind w:left="1440" w:hanging="360"/>
+        <w:rPr/>
+      </w:pPr>
+      <w:r>
+        <w:rPr>
+          <w:rtl w:val="0"/>
+        </w:rPr>
+        <w:t xml:space="preserve">Como: Profesor</w:t>
+      </w:r>
+    </w:p>
+    <w:p>
+      <w:pPr>
+        <w:numPr>
+          <w:ilvl w:val="1"/>
+          <w:numId w:val="2"/>
+        </w:numPr>
+        <w:ind w:left="1440" w:hanging="360"/>
+        <w:rPr/>
+      </w:pPr>
+      <w:r>
+        <w:rPr>
+          <w:rtl w:val="0"/>
+        </w:rPr>
+        <w:t xml:space="preserve">Quiero: Ver mi historial dentro de la universidad: Trabajos, antigüedad, avance.</w:t>
+      </w:r>
+    </w:p>
+    <w:p>
+      <w:pPr>
+        <w:numPr>
+          <w:ilvl w:val="1"/>
+          <w:numId w:val="2"/>
+        </w:numPr>
+        <w:ind w:left="1440" w:hanging="360"/>
+        <w:rPr/>
+      </w:pPr>
+      <w:r>
+        <w:rPr>
+          <w:rtl w:val="0"/>
+        </w:rPr>
+        <w:t xml:space="preserve">Para: Reconocer e identificar las habilidades o conocimientos que he desarrollado durante mi paso por la Universidad.</w:t>
+      </w:r>
+    </w:p>
+    <w:p>
+      <w:pPr>
+        <w:ind w:left="0" w:firstLine="0"/>
+        <w:rPr/>
       </w:pPr>
       <w:r>
         <w:rPr>
@@ -620,6 +493,164 @@
         <w:ind w:left="720" w:hanging="360"/>
         <w:rPr>
           <w:b w:val="1"/>
+        </w:rPr>
+      </w:pPr>
+      <w:r>
+        <w:rPr>
+          <w:b w:val="1"/>
+          <w:rtl w:val="0"/>
+        </w:rPr>
+        <w:t xml:space="preserve">Historia 5: </w:t>
+      </w:r>
+    </w:p>
+    <w:p>
+      <w:pPr>
+        <w:numPr>
+          <w:ilvl w:val="1"/>
+          <w:numId w:val="3"/>
+        </w:numPr>
+        <w:ind w:left="1440" w:hanging="360"/>
+        <w:rPr/>
+      </w:pPr>
+      <w:r>
+        <w:rPr>
+          <w:rtl w:val="0"/>
+        </w:rPr>
+        <w:t xml:space="preserve">Como: Estudiante</w:t>
+      </w:r>
+    </w:p>
+    <w:p>
+      <w:pPr>
+        <w:numPr>
+          <w:ilvl w:val="1"/>
+          <w:numId w:val="3"/>
+        </w:numPr>
+        <w:ind w:left="1440" w:hanging="360"/>
+        <w:rPr/>
+      </w:pPr>
+      <w:r>
+        <w:rPr>
+          <w:rtl w:val="0"/>
+        </w:rPr>
+        <w:t xml:space="preserve">Quiero: Ver Semilleros y grupos de investigación en los cuales participa un docente en específico.</w:t>
+      </w:r>
+    </w:p>
+    <w:p>
+      <w:pPr>
+        <w:numPr>
+          <w:ilvl w:val="1"/>
+          <w:numId w:val="3"/>
+        </w:numPr>
+        <w:ind w:left="1440" w:hanging="360"/>
+        <w:rPr/>
+      </w:pPr>
+      <w:r>
+        <w:rPr>
+          <w:rtl w:val="0"/>
+        </w:rPr>
+        <w:t xml:space="preserve">Para: tener presente la profundización del docente en algunas líneas de conocimiento</w:t>
+      </w:r>
+    </w:p>
+    <w:p>
+      <w:pPr>
+        <w:ind w:left="1440" w:firstLine="0"/>
+        <w:rPr/>
+      </w:pPr>
+      <w:r>
+        <w:rPr>
+          <w:rtl w:val="0"/>
+        </w:rPr>
+      </w:r>
+    </w:p>
+    <w:p>
+      <w:pPr>
+        <w:numPr>
+          <w:ilvl w:val="0"/>
+          <w:numId w:val="2"/>
+        </w:numPr>
+        <w:ind w:left="720" w:hanging="360"/>
+        <w:rPr>
+          <w:b w:val="1"/>
+        </w:rPr>
+      </w:pPr>
+      <w:r>
+        <w:rPr>
+          <w:b w:val="1"/>
+          <w:rtl w:val="0"/>
+        </w:rPr>
+        <w:t xml:space="preserve">Historia 6:</w:t>
+      </w:r>
+    </w:p>
+    <w:p>
+      <w:pPr>
+        <w:numPr>
+          <w:ilvl w:val="1"/>
+          <w:numId w:val="2"/>
+        </w:numPr>
+        <w:ind w:left="1440" w:hanging="360"/>
+        <w:rPr/>
+      </w:pPr>
+      <w:r>
+        <w:rPr>
+          <w:rtl w:val="0"/>
+        </w:rPr>
+        <w:t xml:space="preserve">Como: Estudiante</w:t>
+      </w:r>
+    </w:p>
+    <w:p>
+      <w:pPr>
+        <w:numPr>
+          <w:ilvl w:val="1"/>
+          <w:numId w:val="2"/>
+        </w:numPr>
+        <w:ind w:left="1440" w:hanging="360"/>
+        <w:rPr/>
+      </w:pPr>
+      <w:r>
+        <w:rPr>
+          <w:rtl w:val="0"/>
+        </w:rPr>
+        <w:t xml:space="preserve">Quiero: ver catálogo de las asignaturas en las que se ha desempeñado y su respectivo puntaje de evaluación docente para cada materia.</w:t>
+      </w:r>
+    </w:p>
+    <w:p>
+      <w:pPr>
+        <w:numPr>
+          <w:ilvl w:val="1"/>
+          <w:numId w:val="2"/>
+        </w:numPr>
+        <w:ind w:left="1440" w:hanging="360"/>
+        <w:rPr/>
+      </w:pPr>
+      <w:r>
+        <w:rPr>
+          <w:rtl w:val="0"/>
+        </w:rPr>
+        <w:t xml:space="preserve">Para: Evaluar la experiencia y calidad que tiene en el desarrollo de la asignatura en cuestión. </w:t>
+      </w:r>
+    </w:p>
+    <w:p>
+      <w:pPr>
+        <w:ind w:left="0" w:firstLine="0"/>
+        <w:rPr>
+          <w:b w:val="1"/>
+        </w:rPr>
+      </w:pPr>
+      <w:r>
+        <w:rPr>
+          <w:rtl w:val="0"/>
+        </w:rPr>
+      </w:r>
+    </w:p>
+    <w:p>
+      <w:pPr>
+        <w:numPr>
+          <w:ilvl w:val="0"/>
+          <w:numId w:val="4"/>
+        </w:numPr>
+        <w:ind w:left="720" w:hanging="360"/>
+        <w:rPr>
+          <w:b w:val="1"/>
           <w:u w:val="none"/>
         </w:rPr>
       </w:pPr>
@@ -630,12 +661,17 @@
         </w:rPr>
         <w:t xml:space="preserve">Historia 7:</w:t>
       </w:r>
-    </w:p>
-    <w:p>
-      <w:pPr>
-        <w:numPr>
-          <w:ilvl w:val="1"/>
-          <w:numId w:val="3"/>
+      <w:r>
+        <w:rPr>
+          <w:rtl w:val="0"/>
+        </w:rPr>
+      </w:r>
+    </w:p>
+    <w:p>
+      <w:pPr>
+        <w:numPr>
+          <w:ilvl w:val="1"/>
+          <w:numId w:val="4"/>
         </w:numPr>
         <w:ind w:left="1440" w:hanging="360"/>
         <w:rPr>
@@ -654,7 +690,7 @@
       <w:pPr>
         <w:numPr>
           <w:ilvl w:val="1"/>
-          <w:numId w:val="3"/>
+          <w:numId w:val="4"/>
         </w:numPr>
         <w:ind w:left="1440" w:hanging="360"/>
         <w:rPr>
@@ -673,7 +709,7 @@
       <w:pPr>
         <w:numPr>
           <w:ilvl w:val="1"/>
-          <w:numId w:val="3"/>
+          <w:numId w:val="4"/>
         </w:numPr>
         <w:ind w:left="1440" w:hanging="360"/>
         <w:rPr>
@@ -687,11 +723,6 @@
         </w:rPr>
         <w:t xml:space="preserve">Para: escoger un docente que tenga un campo de desarrollo afín con los gustos del estudiante a la hora de matricular una asignatura o ingresar a uno de los grupos de investigación en el que el docente participa de alguna manera, además de la posibilidad de saber quién ha trabajado en temas afines a la tesis elegida .</w:t>
       </w:r>
-      <w:r>
-        <w:rPr>
-          <w:rtl w:val="0"/>
-        </w:rPr>
-      </w:r>
     </w:p>
     <w:p>
       <w:pPr>
@@ -708,7 +739,7 @@
       <w:pPr>
         <w:numPr>
           <w:ilvl w:val="0"/>
-          <w:numId w:val="3"/>
+          <w:numId w:val="4"/>
         </w:numPr>
         <w:ind w:left="720" w:hanging="360"/>
         <w:rPr>
@@ -727,9 +758,10 @@
       <w:pPr>
         <w:numPr>
           <w:ilvl w:val="1"/>
-          <w:numId w:val="3"/>
-        </w:numPr>
-        <w:ind w:left="1440" w:hanging="360"/>
+          <w:numId w:val="4"/>
+        </w:numPr>
+        <w:ind w:left="1440" w:hanging="360"/>
+        <w:rPr/>
       </w:pPr>
       <w:r>
         <w:rPr>
@@ -742,9 +774,10 @@
       <w:pPr>
         <w:numPr>
           <w:ilvl w:val="1"/>
-          <w:numId w:val="3"/>
-        </w:numPr>
-        <w:ind w:left="1440" w:hanging="360"/>
+          <w:numId w:val="4"/>
+        </w:numPr>
+        <w:ind w:left="1440" w:hanging="360"/>
+        <w:rPr/>
       </w:pPr>
       <w:r>
         <w:rPr>
@@ -757,9 +790,10 @@
       <w:pPr>
         <w:numPr>
           <w:ilvl w:val="1"/>
-          <w:numId w:val="3"/>
-        </w:numPr>
-        <w:ind w:left="1440" w:hanging="360"/>
+          <w:numId w:val="4"/>
+        </w:numPr>
+        <w:ind w:left="1440" w:hanging="360"/>
+        <w:rPr/>
       </w:pPr>
       <w:r>
         <w:rPr>
@@ -781,9 +815,20 @@
     </w:p>
     <w:p>
       <w:pPr>
+        <w:ind w:left="1440" w:firstLine="0"/>
+        <w:rPr/>
+      </w:pPr>
+      <w:r>
+        <w:rPr>
+          <w:rtl w:val="0"/>
+        </w:rPr>
+      </w:r>
+    </w:p>
+    <w:p>
+      <w:pPr>
         <w:numPr>
           <w:ilvl w:val="0"/>
-          <w:numId w:val="3"/>
+          <w:numId w:val="4"/>
         </w:numPr>
         <w:ind w:left="720" w:hanging="360"/>
         <w:rPr>
@@ -802,45 +847,48 @@
       <w:pPr>
         <w:numPr>
           <w:ilvl w:val="1"/>
-          <w:numId w:val="3"/>
-        </w:numPr>
-        <w:ind w:left="1440" w:hanging="360"/>
-      </w:pPr>
-      <w:r>
-        <w:rPr>
-          <w:rtl w:val="0"/>
-        </w:rPr>
-        <w:t xml:space="preserve">Como: Profesor</w:t>
-      </w:r>
-    </w:p>
-    <w:p>
-      <w:pPr>
-        <w:numPr>
-          <w:ilvl w:val="1"/>
-          <w:numId w:val="3"/>
-        </w:numPr>
-        <w:ind w:left="1440" w:hanging="360"/>
-      </w:pPr>
-      <w:r>
-        <w:rPr>
-          <w:rtl w:val="0"/>
-        </w:rPr>
-        <w:t xml:space="preserve">Quiero: Ver de forma clara el resumen de notas por cada estudiante y de los grupos. </w:t>
-      </w:r>
-    </w:p>
-    <w:p>
-      <w:pPr>
-        <w:numPr>
-          <w:ilvl w:val="1"/>
-          <w:numId w:val="3"/>
-        </w:numPr>
-        <w:ind w:left="1440" w:hanging="360"/>
-      </w:pPr>
-      <w:r>
-        <w:rPr>
-          <w:rtl w:val="0"/>
-        </w:rPr>
-        <w:t xml:space="preserve">Para: Realizar análisis del desempeño tanto individual como grupal de los estudiantes</w:t>
+          <w:numId w:val="4"/>
+        </w:numPr>
+        <w:ind w:left="1440" w:hanging="360"/>
+        <w:rPr/>
+      </w:pPr>
+      <w:r>
+        <w:rPr>
+          <w:rtl w:val="0"/>
+        </w:rPr>
+        <w:t xml:space="preserve">Como: Estudiante</w:t>
+      </w:r>
+    </w:p>
+    <w:p>
+      <w:pPr>
+        <w:numPr>
+          <w:ilvl w:val="1"/>
+          <w:numId w:val="4"/>
+        </w:numPr>
+        <w:ind w:left="1440" w:hanging="360"/>
+        <w:rPr/>
+      </w:pPr>
+      <w:r>
+        <w:rPr>
+          <w:rtl w:val="0"/>
+        </w:rPr>
+        <w:t xml:space="preserve">Quiero: Quisiera ver los canales de comunicación para acercarme al profesorado, tanto vía virtual como oficina presencial en caso de tenerla.</w:t>
+      </w:r>
+    </w:p>
+    <w:p>
+      <w:pPr>
+        <w:numPr>
+          <w:ilvl w:val="1"/>
+          <w:numId w:val="4"/>
+        </w:numPr>
+        <w:ind w:left="1440" w:hanging="360"/>
+        <w:rPr/>
+      </w:pPr>
+      <w:r>
+        <w:rPr>
+          <w:rtl w:val="0"/>
+        </w:rPr>
+        <w:t xml:space="preserve">Para: Tener una mejor manera de comunicación con el profesor, ya que hay docentes que solo les gusta recibir preguntas por correo electrónico o hay otros que disponen de aplicaciones de mensajería como whatsapp.</w:t>
       </w:r>
     </w:p>
     <w:p>
@@ -858,7 +906,7 @@
       <w:pPr>
         <w:numPr>
           <w:ilvl w:val="0"/>
-          <w:numId w:val="3"/>
+          <w:numId w:val="4"/>
         </w:numPr>
         <w:ind w:left="720" w:hanging="360"/>
         <w:rPr>
@@ -870,81 +918,6 @@
           <w:b w:val="1"/>
           <w:rtl w:val="0"/>
         </w:rPr>
-        <w:t xml:space="preserve">Historia 10: </w:t>
-      </w:r>
-    </w:p>
-    <w:p>
-      <w:pPr>
-        <w:numPr>
-          <w:ilvl w:val="1"/>
-          <w:numId w:val="3"/>
-        </w:numPr>
-        <w:ind w:left="1440" w:hanging="360"/>
-      </w:pPr>
-      <w:r>
-        <w:rPr>
-          <w:rtl w:val="0"/>
-        </w:rPr>
-        <w:t xml:space="preserve">Como: Estudiante</w:t>
-      </w:r>
-    </w:p>
-    <w:p>
-      <w:pPr>
-        <w:numPr>
-          <w:ilvl w:val="1"/>
-          <w:numId w:val="3"/>
-        </w:numPr>
-        <w:ind w:left="1440" w:hanging="360"/>
-      </w:pPr>
-      <w:r>
-        <w:rPr>
-          <w:rtl w:val="0"/>
-        </w:rPr>
-        <w:t xml:space="preserve">Quiero: Quisiera ver los canales de comunicación para acercarme al profesorado, tanto vía virtual como oficina presencial en caso de tenerla.</w:t>
-      </w:r>
-    </w:p>
-    <w:p>
-      <w:pPr>
-        <w:numPr>
-          <w:ilvl w:val="1"/>
-          <w:numId w:val="3"/>
-        </w:numPr>
-        <w:ind w:left="1440" w:hanging="360"/>
-      </w:pPr>
-      <w:r>
-        <w:rPr>
-          <w:rtl w:val="0"/>
-        </w:rPr>
-        <w:t xml:space="preserve">Para: Tener una mejor manera de comunicación con el profesor, ya que hay docentes que solo les gusta recibir preguntas por correo electrónico o hay otros que disponen de aplicaciones de mensajería como whatsapp.</w:t>
-      </w:r>
-    </w:p>
-    <w:p>
-      <w:pPr>
-        <w:ind w:left="1440" w:firstLine="0"/>
-        <w:rPr/>
-      </w:pPr>
-      <w:r>
-        <w:rPr>
-          <w:rtl w:val="0"/>
-        </w:rPr>
-      </w:r>
-    </w:p>
-    <w:p>
-      <w:pPr>
-        <w:numPr>
-          <w:ilvl w:val="0"/>
-          <w:numId w:val="3"/>
-        </w:numPr>
-        <w:ind w:left="720" w:hanging="360"/>
-        <w:rPr>
-          <w:b w:val="1"/>
-        </w:rPr>
-      </w:pPr>
-      <w:r>
-        <w:rPr>
-          <w:b w:val="1"/>
-          <w:rtl w:val="0"/>
-        </w:rPr>
         <w:t xml:space="preserve">Historia n: </w:t>
       </w:r>
     </w:p>
@@ -952,9 +925,10 @@
       <w:pPr>
         <w:numPr>
           <w:ilvl w:val="1"/>
-          <w:numId w:val="3"/>
-        </w:numPr>
-        <w:ind w:left="1440" w:hanging="360"/>
+          <w:numId w:val="4"/>
+        </w:numPr>
+        <w:ind w:left="1440" w:hanging="360"/>
+        <w:rPr/>
       </w:pPr>
       <w:r>
         <w:rPr>
@@ -967,9 +941,10 @@
       <w:pPr>
         <w:numPr>
           <w:ilvl w:val="1"/>
-          <w:numId w:val="3"/>
-        </w:numPr>
-        <w:ind w:left="1440" w:hanging="360"/>
+          <w:numId w:val="4"/>
+        </w:numPr>
+        <w:ind w:left="1440" w:hanging="360"/>
+        <w:rPr/>
       </w:pPr>
       <w:r>
         <w:rPr>
@@ -982,9 +957,10 @@
       <w:pPr>
         <w:numPr>
           <w:ilvl w:val="1"/>
-          <w:numId w:val="3"/>
-        </w:numPr>
-        <w:ind w:left="1440" w:hanging="360"/>
+          <w:numId w:val="4"/>
+        </w:numPr>
+        <w:ind w:left="1440" w:hanging="360"/>
+        <w:rPr/>
       </w:pPr>
       <w:r>
         <w:rPr>
@@ -1498,6 +1474,117 @@
       </w:pPr>
     </w:pPrDefault>
   </w:docDefaults>
+  <w:style w:type="paragraph" w:styleId="Normal" w:default="1">
+    <w:name w:val="normal"/>
+  </w:style>
+  <w:style w:type="table" w:styleId="TableNormal" w:default="1">
+    <w:name w:val="Table Normal"/>
+  </w:style>
+  <w:style w:type="paragraph" w:styleId="Heading1">
+    <w:name w:val="heading 1"/>
+    <w:basedOn w:val="Normal"/>
+    <w:next w:val="Normal"/>
+    <w:pPr>
+      <w:keepNext w:val="1"/>
+      <w:keepLines w:val="1"/>
+      <w:spacing w:after="120" w:before="400" w:lineRule="auto"/>
+    </w:pPr>
+    <w:rPr>
+      <w:sz w:val="40"/>
+      <w:szCs w:val="40"/>
+    </w:rPr>
+  </w:style>
+  <w:style w:type="paragraph" w:styleId="Heading2">
+    <w:name w:val="heading 2"/>
+    <w:basedOn w:val="Normal"/>
+    <w:next w:val="Normal"/>
+    <w:pPr>
+      <w:keepNext w:val="1"/>
+      <w:keepLines w:val="1"/>
+      <w:spacing w:after="120" w:before="360" w:lineRule="auto"/>
+    </w:pPr>
+    <w:rPr>
+      <w:b w:val="0"/>
+      <w:sz w:val="32"/>
+      <w:szCs w:val="32"/>
+    </w:rPr>
+  </w:style>
+  <w:style w:type="paragraph" w:styleId="Heading3">
+    <w:name w:val="heading 3"/>
+    <w:basedOn w:val="Normal"/>
+    <w:next w:val="Normal"/>
+    <w:pPr>
+      <w:keepNext w:val="1"/>
+      <w:keepLines w:val="1"/>
+      <w:spacing w:after="80" w:before="320" w:lineRule="auto"/>
+    </w:pPr>
+    <w:rPr>
+      <w:b w:val="0"/>
+      <w:color w:val="434343"/>
+      <w:sz w:val="28"/>
+      <w:szCs w:val="28"/>
+    </w:rPr>
+  </w:style>
+  <w:style w:type="paragraph" w:styleId="Heading4">
+    <w:name w:val="heading 4"/>
+    <w:basedOn w:val="Normal"/>
+    <w:next w:val="Normal"/>
+    <w:pPr>
+      <w:keepNext w:val="1"/>
+      <w:keepLines w:val="1"/>
+      <w:spacing w:after="80" w:before="280" w:lineRule="auto"/>
+    </w:pPr>
+    <w:rPr>
+      <w:color w:val="666666"/>
+      <w:sz w:val="24"/>
+      <w:szCs w:val="24"/>
+    </w:rPr>
+  </w:style>
+  <w:style w:type="paragraph" w:styleId="Heading5">
+    <w:name w:val="heading 5"/>
+    <w:basedOn w:val="Normal"/>
+    <w:next w:val="Normal"/>
+    <w:pPr>
+      <w:keepNext w:val="1"/>
+      <w:keepLines w:val="1"/>
+      <w:spacing w:after="80" w:before="240" w:lineRule="auto"/>
+    </w:pPr>
+    <w:rPr>
+      <w:color w:val="666666"/>
+      <w:sz w:val="22"/>
+      <w:szCs w:val="22"/>
+    </w:rPr>
+  </w:style>
+  <w:style w:type="paragraph" w:styleId="Heading6">
+    <w:name w:val="heading 6"/>
+    <w:basedOn w:val="Normal"/>
+    <w:next w:val="Normal"/>
+    <w:pPr>
+      <w:keepNext w:val="1"/>
+      <w:keepLines w:val="1"/>
+      <w:spacing w:after="80" w:before="240" w:lineRule="auto"/>
+    </w:pPr>
+    <w:rPr>
+      <w:i w:val="1"/>
+      <w:color w:val="666666"/>
+      <w:sz w:val="22"/>
+      <w:szCs w:val="22"/>
+    </w:rPr>
+  </w:style>
+  <w:style w:type="paragraph" w:styleId="Title">
+    <w:name w:val="Title"/>
+    <w:basedOn w:val="Normal"/>
+    <w:next w:val="Normal"/>
+    <w:pPr>
+      <w:keepNext w:val="1"/>
+      <w:keepLines w:val="1"/>
+      <w:spacing w:after="60" w:before="0" w:lineRule="auto"/>
+    </w:pPr>
+    <w:rPr>
+      <w:sz w:val="52"/>
+      <w:szCs w:val="52"/>
+    </w:rPr>
+  </w:style>
   <w:style w:type="paragraph" w:styleId="Normal" w:default="1">
     <w:name w:val="normal"/>
   </w:style>
@@ -1624,6 +1711,23 @@
       <w:keepNext w:val="1"/>
       <w:keepLines w:val="1"/>
       <w:pageBreakBefore w:val="0"/>
+      <w:spacing w:after="320" w:before="0" w:lineRule="auto"/>
+    </w:pPr>
+    <w:rPr>
+      <w:rFonts w:ascii="Arial" w:cs="Arial" w:eastAsia="Arial" w:hAnsi="Arial"/>
+      <w:i w:val="0"/>
+      <w:color w:val="666666"/>
+      <w:sz w:val="30"/>
+      <w:szCs w:val="30"/>
+    </w:rPr>
+  </w:style>
+  <w:style w:type="paragraph" w:styleId="Subtitle">
+    <w:name w:val="Subtitle"/>
+    <w:basedOn w:val="Normal"/>
+    <w:next w:val="Normal"/>
+    <w:pPr>
+      <w:keepNext w:val="1"/>
+      <w:keepLines w:val="1"/>
       <w:spacing w:after="320" w:before="0" w:lineRule="auto"/>
     </w:pPr>
     <w:rPr>
@@ -1955,4 +2059,19 @@
   </a:objectDefaults>
   <a:extraClrSchemeLst/>
 </a:theme>
+</file>
+
+<file path=customXML/item1.xml><?xml version="1.0" encoding="utf-8"?>
+<go:gDocsCustomXmlDataStorage xmlns:go="http://customooxmlschemas.google.com/" xmlns:r="http://schemas.openxmlformats.org/officeDocument/2006/relationships">
+  <go:docsCustomData xmlns:go="http://customooxmlschemas.google.com/" roundtripDataSignature="AMtx7miumW5Bt6YZYjESn+9aK2cPoJdI+w==">AMUW2mWT4n/Umcww5nlgUJkfZ20kBkuVW05hZFz+In2PGWBX7k2JSu1PgcL5JUoQ1Kp1/fG1YgfEniKMIEJF7H8Zf+2PJzk48WY37B9OHbOxwM2trVl7V7I=</go:docsCustomData>
+</go:gDocsCustomXmlDataStorage>
+</file>
+
+<file path=customXML/itemProps1.xml><?xml version="1.0" encoding="utf-8"?>
+<ds:datastoreItem xmlns:ds="http://schemas.openxmlformats.org/officeDocument/2006/customXml" ds:itemID="{11111111-1234-1234-1234-123412341234}">
+  <ds:schemaRefs>
+    <ds:schemaRef ds:uri="http://schemas.openxmlformats.org/officeDocument/2006/relationships"/>
+    <ds:schemaRef ds:uri="http://customooxmlschemas.google.com/"/>
+  </ds:schemaRefs>
+</ds:datastoreItem>
 </file>
</xml_diff>